<commit_message>
ROBOTICS: AI4 material release.
This also hit AI3 but it shouldn't have changed the material.
</commit_message>
<xml_diff>
--- a/assignments/Robotic and Mechatronic Systems/2022_Semester1_RoboticsandMechatronics_RoboticandMechatronicSystems_EvidenceGuide_AI3.docx
+++ b/assignments/Robotic and Mechatronic Systems/2022_Semester1_RoboticsandMechatronics_RoboticandMechatronicSystems_EvidenceGuide_AI3.docx
@@ -11473,7 +11473,7 @@
     </w:lvl>
   </w:abstractNum>
   <w:abstractNum w:abstractNumId="4" w15:restartNumberingAfterBreak="0">
-    <w:nsid w:val="012987D1"/>
+    <w:nsid w:val="00290806"/>
     <w:multiLevelType w:val="multilevel"/>
     <w:tmpl w:val="79CC1BDE"/>
     <w:lvl w:ilvl="0">
@@ -11614,7 +11614,7 @@
     </w:lvl>
   </w:abstractNum>
   <w:abstractNum w:abstractNumId="5" w15:restartNumberingAfterBreak="0">
-    <w:nsid w:val="00704DA7"/>
+    <w:nsid w:val="04619B15"/>
     <w:multiLevelType w:val="multilevel"/>
     <w:tmpl w:val="2C7E647C"/>
     <w:lvl w:ilvl="0">
@@ -11755,7 +11755,7 @@
     </w:lvl>
   </w:abstractNum>
   <w:abstractNum w:abstractNumId="6" w15:restartNumberingAfterBreak="0">
-    <w:nsid w:val="02E6277D"/>
+    <w:nsid w:val="0097D047"/>
     <w:multiLevelType w:val="multilevel"/>
     <w:tmpl w:val="F7FC3F68"/>
     <w:lvl w:ilvl="0">
@@ -11896,7 +11896,7 @@
     </w:lvl>
   </w:abstractNum>
   <w:abstractNum w:abstractNumId="7" w15:restartNumberingAfterBreak="0">
-    <w:nsid w:val="03AD49A1"/>
+    <w:nsid w:val="01121938"/>
     <w:multiLevelType w:val="multilevel"/>
     <w:tmpl w:val="57B8A724"/>
     <w:lvl w:ilvl="0">
@@ -12037,7 +12037,7 @@
     </w:lvl>
   </w:abstractNum>
   <w:abstractNum w:abstractNumId="8" w15:restartNumberingAfterBreak="0">
-    <w:nsid w:val="0316827B"/>
+    <w:nsid w:val="022F856D"/>
     <w:multiLevelType w:val="multilevel"/>
     <w:tmpl w:val="56E4DCD0"/>
     <w:lvl w:ilvl="0">
@@ -12177,7 +12177,7 @@
     </w:lvl>
   </w:abstractNum>
   <w:abstractNum w:abstractNumId="8" w15:restartNumberingAfterBreak="0">
-    <w:nsid w:val="05814E7E"/>
+    <w:nsid w:val="00188433"/>
     <w:multiLevelType w:val="hybridMultilevel"/>
     <w:tmpl w:val="9418E4E0"/>
     <w:lvl w:ilvl="0" w:tplc="0C090001">
@@ -12290,7 +12290,7 @@
     </w:lvl>
   </w:abstractNum>
   <w:abstractNum w:abstractNumId="8" w15:restartNumberingAfterBreak="0">
-    <w:nsid w:val="04BD1F2D"/>
+    <w:nsid w:val="054F1ABF"/>
     <w:multiLevelType w:val="hybridMultilevel"/>
     <w:tmpl w:val="71402DDA"/>
     <w:lvl w:ilvl="0" w:tplc="0C090001">
@@ -12403,7 +12403,7 @@
     </w:lvl>
   </w:abstractNum>
   <w:abstractNum w:abstractNumId="8" w15:restartNumberingAfterBreak="0">
-    <w:nsid w:val="040F562C"/>
+    <w:nsid w:val="01E4F0CB"/>
     <w:multiLevelType w:val="hybridMultilevel"/>
     <w:tmpl w:val="1452F35E"/>
     <w:lvl w:ilvl="0" w:tplc="0C090001">
@@ -12516,7 +12516,7 @@
     </w:lvl>
   </w:abstractNum>
   <w:abstractNum w:abstractNumId="8" w15:restartNumberingAfterBreak="0">
-    <w:nsid w:val="04B9A998"/>
+    <w:nsid w:val="019C1806"/>
     <w:multiLevelType w:val="hybridMultilevel"/>
     <w:tmpl w:val="BF664856"/>
     <w:lvl w:ilvl="0" w:tplc="0C090001">

</xml_diff>

<commit_message>
ROBOTICS: updated showcase questions and presentation types/number to better align with other units.
</commit_message>
<xml_diff>
--- a/assignments/Robotic and Mechatronic Systems/2022_Semester1_RoboticsandMechatronics_RoboticandMechatronicSystems_EvidenceGuide_AI3.docx
+++ b/assignments/Robotic and Mechatronic Systems/2022_Semester1_RoboticsandMechatronics_RoboticandMechatronicSystems_EvidenceGuide_AI3.docx
@@ -11473,7 +11473,7 @@
     </w:lvl>
   </w:abstractNum>
   <w:abstractNum w:abstractNumId="4" w15:restartNumberingAfterBreak="0">
-    <w:nsid w:val="00290806"/>
+    <w:nsid w:val="00CA6362"/>
     <w:multiLevelType w:val="multilevel"/>
     <w:tmpl w:val="79CC1BDE"/>
     <w:lvl w:ilvl="0">
@@ -11614,7 +11614,7 @@
     </w:lvl>
   </w:abstractNum>
   <w:abstractNum w:abstractNumId="5" w15:restartNumberingAfterBreak="0">
-    <w:nsid w:val="04619B15"/>
+    <w:nsid w:val="02159DC8"/>
     <w:multiLevelType w:val="multilevel"/>
     <w:tmpl w:val="2C7E647C"/>
     <w:lvl w:ilvl="0">
@@ -11755,7 +11755,7 @@
     </w:lvl>
   </w:abstractNum>
   <w:abstractNum w:abstractNumId="6" w15:restartNumberingAfterBreak="0">
-    <w:nsid w:val="0097D047"/>
+    <w:nsid w:val="0443FC1C"/>
     <w:multiLevelType w:val="multilevel"/>
     <w:tmpl w:val="F7FC3F68"/>
     <w:lvl w:ilvl="0">
@@ -11896,7 +11896,7 @@
     </w:lvl>
   </w:abstractNum>
   <w:abstractNum w:abstractNumId="7" w15:restartNumberingAfterBreak="0">
-    <w:nsid w:val="01121938"/>
+    <w:nsid w:val="02FADE07"/>
     <w:multiLevelType w:val="multilevel"/>
     <w:tmpl w:val="57B8A724"/>
     <w:lvl w:ilvl="0">
@@ -12037,7 +12037,7 @@
     </w:lvl>
   </w:abstractNum>
   <w:abstractNum w:abstractNumId="8" w15:restartNumberingAfterBreak="0">
-    <w:nsid w:val="022F856D"/>
+    <w:nsid w:val="007AA087"/>
     <w:multiLevelType w:val="multilevel"/>
     <w:tmpl w:val="56E4DCD0"/>
     <w:lvl w:ilvl="0">
@@ -12177,7 +12177,7 @@
     </w:lvl>
   </w:abstractNum>
   <w:abstractNum w:abstractNumId="8" w15:restartNumberingAfterBreak="0">
-    <w:nsid w:val="00188433"/>
+    <w:nsid w:val="02B31EFE"/>
     <w:multiLevelType w:val="hybridMultilevel"/>
     <w:tmpl w:val="9418E4E0"/>
     <w:lvl w:ilvl="0" w:tplc="0C090001">
@@ -12290,7 +12290,7 @@
     </w:lvl>
   </w:abstractNum>
   <w:abstractNum w:abstractNumId="8" w15:restartNumberingAfterBreak="0">
-    <w:nsid w:val="054F1ABF"/>
+    <w:nsid w:val="001F16E2"/>
     <w:multiLevelType w:val="hybridMultilevel"/>
     <w:tmpl w:val="71402DDA"/>
     <w:lvl w:ilvl="0" w:tplc="0C090001">
@@ -12403,7 +12403,7 @@
     </w:lvl>
   </w:abstractNum>
   <w:abstractNum w:abstractNumId="8" w15:restartNumberingAfterBreak="0">
-    <w:nsid w:val="01E4F0CB"/>
+    <w:nsid w:val="01213EC2"/>
     <w:multiLevelType w:val="hybridMultilevel"/>
     <w:tmpl w:val="1452F35E"/>
     <w:lvl w:ilvl="0" w:tplc="0C090001">
@@ -12516,7 +12516,7 @@
     </w:lvl>
   </w:abstractNum>
   <w:abstractNum w:abstractNumId="8" w15:restartNumberingAfterBreak="0">
-    <w:nsid w:val="019C1806"/>
+    <w:nsid w:val="0083C833"/>
     <w:multiLevelType w:val="hybridMultilevel"/>
     <w:tmpl w:val="BF664856"/>
     <w:lvl w:ilvl="0" w:tplc="0C090001">

</xml_diff>